<commit_message>
Completed 6 user stories
</commit_message>
<xml_diff>
--- a/Requirements.docx
+++ b/Requirements.docx
@@ -1,6 +1,6 @@
 
 <file path=word/document.xml><?xml version="1.0" encoding="utf-8"?>
-<w:document xmlns:wpc="http://schemas.microsoft.com/office/word/2010/wordprocessingCanvas" xmlns:cx="http://schemas.microsoft.com/office/drawing/2014/chartex" xmlns:cx1="http://schemas.microsoft.com/office/drawing/2015/9/8/chartex" xmlns:cx2="http://schemas.microsoft.com/office/drawing/2015/10/21/chartex" xmlns:cx3="http://schemas.microsoft.com/office/drawing/2016/5/9/chartex" xmlns:cx4="http://schemas.microsoft.com/office/drawing/2016/5/10/chartex" xmlns:cx5="http://schemas.microsoft.com/office/drawing/2016/5/11/chartex" xmlns:cx6="http://schemas.microsoft.com/office/drawing/2016/5/12/chartex" xmlns:cx7="http://schemas.microsoft.com/office/drawing/2016/5/13/chartex" xmlns:cx8="http://schemas.microsoft.com/office/drawing/2016/5/14/chartex" xmlns:mc="http://schemas.openxmlformats.org/markup-compatibility/2006" xmlns:aink="http://schemas.microsoft.com/office/drawing/2016/ink" xmlns:am3d="http://schemas.microsoft.com/office/drawing/2017/model3d" xmlns:o="urn:schemas-microsoft-com:office:office" xmlns:r="http://schemas.openxmlformats.org/officeDocument/2006/relationships" xmlns:m="http://schemas.openxmlformats.org/officeDocument/2006/math" xmlns:v="urn:schemas-microsoft-com:vml" xmlns:wp14="http://schemas.microsoft.com/office/word/2010/wordprocessingDrawing" xmlns:wp="http://schemas.openxmlformats.org/drawingml/2006/wordprocessingDrawing" xmlns:w10="urn:schemas-microsoft-com:office:word" xmlns:w="http://schemas.openxmlformats.org/wordprocessingml/2006/main" xmlns:w14="http://schemas.microsoft.com/office/word/2010/wordml" xmlns:w15="http://schemas.microsoft.com/office/word/2012/wordml" xmlns:w16cex="http://schemas.microsoft.com/office/word/2018/wordml/cex" xmlns:w16cid="http://schemas.microsoft.com/office/word/2016/wordml/cid" xmlns:w16="http://schemas.microsoft.com/office/word/2018/wordml" xmlns:w16se="http://schemas.microsoft.com/office/word/2015/wordml/symex" xmlns:wpg="http://schemas.microsoft.com/office/word/2010/wordprocessingGroup" xmlns:wpi="http://schemas.microsoft.com/office/word/2010/wordprocessingInk" xmlns:wne="http://schemas.microsoft.com/office/word/2006/wordml" xmlns:wps="http://schemas.microsoft.com/office/word/2010/wordprocessingShape" mc:Ignorable="w14 w15 w16se w16cid w16 w16cex wp14">
+<w:document xmlns:wpc="http://schemas.microsoft.com/office/word/2010/wordprocessingCanvas" xmlns:cx="http://schemas.microsoft.com/office/drawing/2014/chartex" xmlns:cx1="http://schemas.microsoft.com/office/drawing/2015/9/8/chartex" xmlns:cx2="http://schemas.microsoft.com/office/drawing/2015/10/21/chartex" xmlns:cx3="http://schemas.microsoft.com/office/drawing/2016/5/9/chartex" xmlns:cx4="http://schemas.microsoft.com/office/drawing/2016/5/10/chartex" xmlns:cx5="http://schemas.microsoft.com/office/drawing/2016/5/11/chartex" xmlns:cx6="http://schemas.microsoft.com/office/drawing/2016/5/12/chartex" xmlns:cx7="http://schemas.microsoft.com/office/drawing/2016/5/13/chartex" xmlns:cx8="http://schemas.microsoft.com/office/drawing/2016/5/14/chartex" xmlns:mc="http://schemas.openxmlformats.org/markup-compatibility/2006" xmlns:aink="http://schemas.microsoft.com/office/drawing/2016/ink" xmlns:am3d="http://schemas.microsoft.com/office/drawing/2017/model3d" xmlns:o="urn:schemas-microsoft-com:office:office" xmlns:r="http://schemas.openxmlformats.org/officeDocument/2006/relationships" xmlns:m="http://schemas.openxmlformats.org/officeDocument/2006/math" xmlns:v="urn:schemas-microsoft-com:vml" xmlns:wp14="http://schemas.microsoft.com/office/word/2010/wordprocessingDrawing" xmlns:wp="http://schemas.openxmlformats.org/drawingml/2006/wordprocessingDrawing" xmlns:w10="urn:schemas-microsoft-com:office:word" xmlns:w="http://schemas.openxmlformats.org/wordprocessingml/2006/main" xmlns:w14="http://schemas.microsoft.com/office/word/2010/wordml" xmlns:w15="http://schemas.microsoft.com/office/word/2012/wordml" xmlns:w16cex="http://schemas.microsoft.com/office/word/2018/wordml/cex" xmlns:w16cid="http://schemas.microsoft.com/office/word/2016/wordml/cid" xmlns:w16="http://schemas.microsoft.com/office/word/2018/wordml" xmlns:w16sdtdh="http://schemas.microsoft.com/office/word/2020/wordml/sdtdatahash" xmlns:w16se="http://schemas.microsoft.com/office/word/2015/wordml/symex" xmlns:wpg="http://schemas.microsoft.com/office/word/2010/wordprocessingGroup" xmlns:wpi="http://schemas.microsoft.com/office/word/2010/wordprocessingInk" xmlns:wne="http://schemas.microsoft.com/office/word/2006/wordml" xmlns:wps="http://schemas.microsoft.com/office/word/2010/wordprocessingShape" mc:Ignorable="w14 w15 w16se w16cid w16 w16cex w16sdtdh wp14">
   <w:body>
     <w:p>
       <w:pPr>
@@ -806,7 +806,69 @@
               <w:rPr>
                 <w:lang w:val="en-US"/>
               </w:rPr>
-              <w:t>Verify Sarah can log in when using the correct credentials, verify her local clinic is a default.</w:t>
+              <w:t xml:space="preserve">If </w:t>
+            </w:r>
+            <w:r>
+              <w:rPr>
+                <w:lang w:val="en-US"/>
+              </w:rPr>
+              <w:t>S</w:t>
+            </w:r>
+            <w:r>
+              <w:rPr>
+                <w:lang w:val="en-US"/>
+              </w:rPr>
+              <w:t>arah enters in an incorrect email, verify that an error messages appears</w:t>
+            </w:r>
+            <w:r>
+              <w:rPr>
+                <w:lang w:val="en-US"/>
+              </w:rPr>
+              <w:t xml:space="preserve"> telling her that the email is not recognized.</w:t>
+            </w:r>
+            <w:r>
+              <w:rPr>
+                <w:lang w:val="en-US"/>
+              </w:rPr>
+              <w:t xml:space="preserve"> </w:t>
+            </w:r>
+          </w:p>
+          <w:p>
+            <w:pPr>
+              <w:rPr>
+                <w:lang w:val="en-US"/>
+              </w:rPr>
+            </w:pPr>
+            <w:r>
+              <w:rPr>
+                <w:lang w:val="en-US"/>
+              </w:rPr>
+              <w:t xml:space="preserve">If Sarah </w:t>
+            </w:r>
+            <w:r>
+              <w:rPr>
+                <w:lang w:val="en-US"/>
+              </w:rPr>
+              <w:t xml:space="preserve">enters in an </w:t>
+            </w:r>
+            <w:r>
+              <w:rPr>
+                <w:lang w:val="en-US"/>
+              </w:rPr>
+              <w:t>incorrect password, verify that an error message appears.</w:t>
+            </w:r>
+          </w:p>
+          <w:p>
+            <w:pPr>
+              <w:rPr>
+                <w:lang w:val="en-US"/>
+              </w:rPr>
+            </w:pPr>
+            <w:r>
+              <w:rPr>
+                <w:lang w:val="en-US"/>
+              </w:rPr>
+              <w:t>If Sarah enters in valid details, verify that she is logged in.</w:t>
             </w:r>
           </w:p>
           <w:p>
@@ -873,7 +935,572 @@
               <w:rPr>
                 <w:lang w:val="en-US"/>
               </w:rPr>
-              <w:t>Verify Alex can create an account, verify he can add a new pet.</w:t>
+              <w:t xml:space="preserve">If Alex enters in </w:t>
+            </w:r>
+            <w:r>
+              <w:rPr>
+                <w:lang w:val="en-US"/>
+              </w:rPr>
+              <w:t>an invalid address, verify an error message appears.</w:t>
+            </w:r>
+          </w:p>
+          <w:p>
+            <w:pPr>
+              <w:rPr>
+                <w:lang w:val="en-US"/>
+              </w:rPr>
+            </w:pPr>
+            <w:r>
+              <w:rPr>
+                <w:lang w:val="en-US"/>
+              </w:rPr>
+              <w:t>If Alex enters in an invalid email, verify an error message appears.</w:t>
+            </w:r>
+          </w:p>
+          <w:p>
+            <w:pPr>
+              <w:rPr>
+                <w:lang w:val="en-US"/>
+              </w:rPr>
+            </w:pPr>
+            <w:r>
+              <w:rPr>
+                <w:lang w:val="en-US"/>
+              </w:rPr>
+              <w:t>If Alex</w:t>
+            </w:r>
+            <w:r>
+              <w:rPr>
+                <w:lang w:val="en-US"/>
+              </w:rPr>
+              <w:t xml:space="preserve"> enters an invalid phone number, verify an error message appears.</w:t>
+            </w:r>
+          </w:p>
+          <w:p>
+            <w:pPr>
+              <w:rPr>
+                <w:lang w:val="en-US"/>
+              </w:rPr>
+            </w:pPr>
+            <w:r>
+              <w:rPr>
+                <w:lang w:val="en-US"/>
+              </w:rPr>
+              <w:t>If Alex’s details are correct, verify he is logged in</w:t>
+            </w:r>
+          </w:p>
+        </w:tc>
+      </w:tr>
+      <w:tr>
+        <w:trPr>
+          <w:trHeight w:val="417"/>
+        </w:trPr>
+        <w:tc>
+          <w:tcPr>
+            <w:tcW w:w="1095" w:type="dxa"/>
+          </w:tcPr>
+          <w:p>
+            <w:pPr>
+              <w:rPr>
+                <w:lang w:val="en-US"/>
+              </w:rPr>
+            </w:pPr>
+            <w:r>
+              <w:rPr>
+                <w:lang w:val="en-US"/>
+              </w:rPr>
+              <w:t>Sarah</w:t>
+            </w:r>
+          </w:p>
+        </w:tc>
+        <w:tc>
+          <w:tcPr>
+            <w:tcW w:w="4711" w:type="dxa"/>
+          </w:tcPr>
+          <w:p>
+            <w:pPr>
+              <w:rPr>
+                <w:lang w:val="en-US"/>
+              </w:rPr>
+            </w:pPr>
+            <w:r>
+              <w:rPr>
+                <w:lang w:val="en-US"/>
+              </w:rPr>
+              <w:t>Alex would like t</w:t>
+            </w:r>
+            <w:r>
+              <w:rPr>
+                <w:lang w:val="en-US"/>
+              </w:rPr>
+              <w:t>o start the rebate process</w:t>
+            </w:r>
+            <w:r>
+              <w:rPr>
+                <w:lang w:val="en-US"/>
+              </w:rPr>
+              <w:t>.</w:t>
+            </w:r>
+          </w:p>
+        </w:tc>
+        <w:tc>
+          <w:tcPr>
+            <w:tcW w:w="5392" w:type="dxa"/>
+          </w:tcPr>
+          <w:p>
+            <w:pPr>
+              <w:rPr>
+                <w:lang w:val="en-US"/>
+              </w:rPr>
+            </w:pPr>
+            <w:r>
+              <w:rPr>
+                <w:lang w:val="en-US"/>
+              </w:rPr>
+              <w:t xml:space="preserve">If the date is invalid, verify that </w:t>
+            </w:r>
+            <w:r>
+              <w:rPr>
+                <w:lang w:val="en-US"/>
+              </w:rPr>
+              <w:t>the button is disabled.</w:t>
+            </w:r>
+          </w:p>
+          <w:p>
+            <w:pPr>
+              <w:rPr>
+                <w:lang w:val="en-US"/>
+              </w:rPr>
+            </w:pPr>
+            <w:r>
+              <w:rPr>
+                <w:lang w:val="en-US"/>
+              </w:rPr>
+              <w:t xml:space="preserve">If </w:t>
+            </w:r>
+            <w:r>
+              <w:rPr>
+                <w:lang w:val="en-US"/>
+              </w:rPr>
+              <w:t xml:space="preserve">the offer code is </w:t>
+            </w:r>
+            <w:r>
+              <w:rPr>
+                <w:lang w:val="en-US"/>
+              </w:rPr>
+              <w:t>invalid, verify that an error message appears.</w:t>
+            </w:r>
+          </w:p>
+          <w:p>
+            <w:pPr>
+              <w:rPr>
+                <w:lang w:val="en-US"/>
+              </w:rPr>
+            </w:pPr>
+            <w:r>
+              <w:rPr>
+                <w:lang w:val="en-US"/>
+              </w:rPr>
+              <w:t xml:space="preserve">If the offer code and date are valid, verify that </w:t>
+            </w:r>
+            <w:r>
+              <w:rPr>
+                <w:lang w:val="en-US"/>
+              </w:rPr>
+              <w:t>Alex is taken to a specific offer page</w:t>
+            </w:r>
+          </w:p>
+        </w:tc>
+      </w:tr>
+      <w:tr>
+        <w:trPr>
+          <w:trHeight w:val="417"/>
+        </w:trPr>
+        <w:tc>
+          <w:tcPr>
+            <w:tcW w:w="1095" w:type="dxa"/>
+          </w:tcPr>
+          <w:p>
+            <w:pPr>
+              <w:rPr>
+                <w:lang w:val="en-US"/>
+              </w:rPr>
+            </w:pPr>
+            <w:r>
+              <w:rPr>
+                <w:lang w:val="en-US"/>
+              </w:rPr>
+              <w:t>Alex</w:t>
+            </w:r>
+          </w:p>
+        </w:tc>
+        <w:tc>
+          <w:tcPr>
+            <w:tcW w:w="4711" w:type="dxa"/>
+          </w:tcPr>
+          <w:p>
+            <w:pPr>
+              <w:rPr>
+                <w:lang w:val="en-US"/>
+              </w:rPr>
+            </w:pPr>
+            <w:r>
+              <w:rPr>
+                <w:lang w:val="en-US"/>
+              </w:rPr>
+              <w:t>Alex</w:t>
+            </w:r>
+            <w:r>
+              <w:rPr>
+                <w:lang w:val="en-US"/>
+              </w:rPr>
+              <w:t xml:space="preserve"> would like to add a pet.</w:t>
+            </w:r>
+          </w:p>
+        </w:tc>
+        <w:tc>
+          <w:tcPr>
+            <w:tcW w:w="5392" w:type="dxa"/>
+          </w:tcPr>
+          <w:p>
+            <w:pPr>
+              <w:rPr>
+                <w:lang w:val="en-US"/>
+              </w:rPr>
+            </w:pPr>
+            <w:r>
+              <w:rPr>
+                <w:lang w:val="en-US"/>
+              </w:rPr>
+              <w:t xml:space="preserve">If the </w:t>
+            </w:r>
+            <w:r>
+              <w:rPr>
+                <w:lang w:val="en-US"/>
+              </w:rPr>
+              <w:t>pet’s birth date is invalid, verify that the button is disabled.</w:t>
+            </w:r>
+          </w:p>
+          <w:p>
+            <w:pPr>
+              <w:rPr>
+                <w:lang w:val="en-US"/>
+              </w:rPr>
+            </w:pPr>
+            <w:r>
+              <w:rPr>
+                <w:lang w:val="en-US"/>
+              </w:rPr>
+              <w:t>If the pet’s animal is invalid, verify an error message is displayed.</w:t>
+            </w:r>
+          </w:p>
+          <w:p>
+            <w:pPr>
+              <w:rPr>
+                <w:lang w:val="en-US"/>
+              </w:rPr>
+            </w:pPr>
+            <w:r>
+              <w:rPr>
+                <w:lang w:val="en-US"/>
+              </w:rPr>
+              <w:t>If the user leaves a form empty, verify an error message is displayed.</w:t>
+            </w:r>
+          </w:p>
+          <w:p>
+            <w:pPr>
+              <w:rPr>
+                <w:lang w:val="en-US"/>
+              </w:rPr>
+            </w:pPr>
+            <w:r>
+              <w:rPr>
+                <w:lang w:val="en-US"/>
+              </w:rPr>
+              <w:t>If all the details are valid, verify a pet is added to their account.</w:t>
+            </w:r>
+          </w:p>
+        </w:tc>
+      </w:tr>
+      <w:tr>
+        <w:trPr>
+          <w:trHeight w:val="417"/>
+        </w:trPr>
+        <w:tc>
+          <w:tcPr>
+            <w:tcW w:w="1095" w:type="dxa"/>
+          </w:tcPr>
+          <w:p>
+            <w:pPr>
+              <w:rPr>
+                <w:lang w:val="en-US"/>
+              </w:rPr>
+            </w:pPr>
+            <w:r>
+              <w:rPr>
+                <w:lang w:val="en-US"/>
+              </w:rPr>
+              <w:t>Sarah</w:t>
+            </w:r>
+            <w:r>
+              <w:rPr>
+                <w:lang w:val="en-US"/>
+              </w:rPr>
+              <w:t xml:space="preserve"> </w:t>
+            </w:r>
+          </w:p>
+        </w:tc>
+        <w:tc>
+          <w:tcPr>
+            <w:tcW w:w="4711" w:type="dxa"/>
+          </w:tcPr>
+          <w:p>
+            <w:pPr>
+              <w:rPr>
+                <w:lang w:val="en-US"/>
+              </w:rPr>
+            </w:pPr>
+            <w:r>
+              <w:rPr>
+                <w:lang w:val="en-US"/>
+              </w:rPr>
+              <w:t xml:space="preserve">Sarah </w:t>
+            </w:r>
+            <w:r>
+              <w:rPr>
+                <w:lang w:val="en-US"/>
+              </w:rPr>
+              <w:t>would like to submit her rec</w:t>
+            </w:r>
+            <w:r>
+              <w:rPr>
+                <w:lang w:val="en-US"/>
+              </w:rPr>
+              <w:t>ei</w:t>
+            </w:r>
+            <w:r>
+              <w:rPr>
+                <w:lang w:val="en-US"/>
+              </w:rPr>
+              <w:t>pt</w:t>
+            </w:r>
+          </w:p>
+        </w:tc>
+        <w:tc>
+          <w:tcPr>
+            <w:tcW w:w="5392" w:type="dxa"/>
+          </w:tcPr>
+          <w:p>
+            <w:pPr>
+              <w:rPr>
+                <w:lang w:val="en-US"/>
+              </w:rPr>
+            </w:pPr>
+            <w:r>
+              <w:rPr>
+                <w:lang w:val="en-US"/>
+              </w:rPr>
+              <w:t xml:space="preserve">If Alex submits </w:t>
+            </w:r>
+            <w:r>
+              <w:rPr>
+                <w:lang w:val="en-US"/>
+              </w:rPr>
+              <w:t>an invalid image, verify that it is not accepted</w:t>
+            </w:r>
+            <w:r>
+              <w:rPr>
+                <w:lang w:val="en-US"/>
+              </w:rPr>
+              <w:t>.</w:t>
+            </w:r>
+          </w:p>
+          <w:p>
+            <w:pPr>
+              <w:rPr>
+                <w:lang w:val="en-US"/>
+              </w:rPr>
+            </w:pPr>
+            <w:r>
+              <w:rPr>
+                <w:lang w:val="en-US"/>
+              </w:rPr>
+              <w:t xml:space="preserve">If Alex submits a valid image </w:t>
+            </w:r>
+            <w:r>
+              <w:rPr>
+                <w:lang w:val="en-US"/>
+              </w:rPr>
+              <w:t xml:space="preserve">and the </w:t>
+            </w:r>
+            <w:r>
+              <w:rPr>
+                <w:lang w:val="en-US"/>
+              </w:rPr>
+              <w:t xml:space="preserve">clinic is detected correctly, verify that </w:t>
+            </w:r>
+            <w:r>
+              <w:rPr>
+                <w:lang w:val="en-US"/>
+              </w:rPr>
+              <w:t>s</w:t>
+            </w:r>
+            <w:r>
+              <w:rPr>
+                <w:lang w:val="en-US"/>
+              </w:rPr>
+              <w:t>he is taken to the next step.</w:t>
+            </w:r>
+          </w:p>
+          <w:p>
+            <w:pPr>
+              <w:rPr>
+                <w:lang w:val="en-US"/>
+              </w:rPr>
+            </w:pPr>
+            <w:r>
+              <w:rPr>
+                <w:lang w:val="en-US"/>
+              </w:rPr>
+              <w:t xml:space="preserve">If Alex </w:t>
+            </w:r>
+            <w:r>
+              <w:rPr>
+                <w:lang w:val="en-US"/>
+              </w:rPr>
+              <w:t>submits a valid images but</w:t>
+            </w:r>
+            <w:r>
+              <w:rPr>
+                <w:lang w:val="en-US"/>
+              </w:rPr>
+              <w:t xml:space="preserve"> the clinic is not detected, verify that </w:t>
+            </w:r>
+            <w:r>
+              <w:rPr>
+                <w:lang w:val="en-US"/>
+              </w:rPr>
+              <w:t>s</w:t>
+            </w:r>
+            <w:r>
+              <w:rPr>
+                <w:lang w:val="en-US"/>
+              </w:rPr>
+              <w:t>he will be able to change it.</w:t>
+            </w:r>
+          </w:p>
+        </w:tc>
+      </w:tr>
+      <w:tr>
+        <w:trPr>
+          <w:trHeight w:val="417"/>
+        </w:trPr>
+        <w:tc>
+          <w:tcPr>
+            <w:tcW w:w="1095" w:type="dxa"/>
+          </w:tcPr>
+          <w:p>
+            <w:pPr>
+              <w:rPr>
+                <w:lang w:val="en-US"/>
+              </w:rPr>
+            </w:pPr>
+            <w:r>
+              <w:rPr>
+                <w:lang w:val="en-US"/>
+              </w:rPr>
+              <w:t>Sarah</w:t>
+            </w:r>
+            <w:r>
+              <w:rPr>
+                <w:lang w:val="en-US"/>
+              </w:rPr>
+              <w:t xml:space="preserve"> </w:t>
+            </w:r>
+          </w:p>
+        </w:tc>
+        <w:tc>
+          <w:tcPr>
+            <w:tcW w:w="4711" w:type="dxa"/>
+          </w:tcPr>
+          <w:p>
+            <w:pPr>
+              <w:rPr>
+                <w:lang w:val="en-US"/>
+              </w:rPr>
+            </w:pPr>
+            <w:r>
+              <w:rPr>
+                <w:lang w:val="en-US"/>
+              </w:rPr>
+              <w:t>Sarah</w:t>
+            </w:r>
+            <w:r>
+              <w:rPr>
+                <w:lang w:val="en-US"/>
+              </w:rPr>
+              <w:t xml:space="preserve"> would like to continue through the form</w:t>
+            </w:r>
+          </w:p>
+        </w:tc>
+        <w:tc>
+          <w:tcPr>
+            <w:tcW w:w="5392" w:type="dxa"/>
+          </w:tcPr>
+          <w:p>
+            <w:pPr>
+              <w:rPr>
+                <w:lang w:val="en-US"/>
+              </w:rPr>
+            </w:pPr>
+            <w:r>
+              <w:rPr>
+                <w:lang w:val="en-US"/>
+              </w:rPr>
+              <w:t xml:space="preserve">If </w:t>
+            </w:r>
+            <w:r>
+              <w:rPr>
+                <w:lang w:val="en-US"/>
+              </w:rPr>
+              <w:t>Sarah</w:t>
+            </w:r>
+            <w:r>
+              <w:rPr>
+                <w:lang w:val="en-US"/>
+              </w:rPr>
+              <w:t xml:space="preserve"> </w:t>
+            </w:r>
+            <w:r>
+              <w:rPr>
+                <w:lang w:val="en-US"/>
+              </w:rPr>
+              <w:t>has</w:t>
+            </w:r>
+            <w:r>
+              <w:rPr>
+                <w:lang w:val="en-US"/>
+              </w:rPr>
+              <w:t xml:space="preserve"> redeemed a rebate before verify that her card is chosen by default and can be changed</w:t>
+            </w:r>
+          </w:p>
+          <w:p>
+            <w:pPr>
+              <w:rPr>
+                <w:lang w:val="en-US"/>
+              </w:rPr>
+            </w:pPr>
+            <w:r>
+              <w:rPr>
+                <w:lang w:val="en-US"/>
+              </w:rPr>
+              <w:t xml:space="preserve">If Sarah has used a pet before, verify that </w:t>
+            </w:r>
+            <w:r>
+              <w:rPr>
+                <w:lang w:val="en-US"/>
+              </w:rPr>
+              <w:t>this pet will be the default.</w:t>
             </w:r>
           </w:p>
         </w:tc>
@@ -897,7 +1524,7 @@
 </file>
 
 <file path=word/numbering.xml><?xml version="1.0" encoding="utf-8"?>
-<w:numbering xmlns:wpc="http://schemas.microsoft.com/office/word/2010/wordprocessingCanvas" xmlns:cx="http://schemas.microsoft.com/office/drawing/2014/chartex" xmlns:cx1="http://schemas.microsoft.com/office/drawing/2015/9/8/chartex" xmlns:cx2="http://schemas.microsoft.com/office/drawing/2015/10/21/chartex" xmlns:cx3="http://schemas.microsoft.com/office/drawing/2016/5/9/chartex" xmlns:cx4="http://schemas.microsoft.com/office/drawing/2016/5/10/chartex" xmlns:cx5="http://schemas.microsoft.com/office/drawing/2016/5/11/chartex" xmlns:cx6="http://schemas.microsoft.com/office/drawing/2016/5/12/chartex" xmlns:cx7="http://schemas.microsoft.com/office/drawing/2016/5/13/chartex" xmlns:cx8="http://schemas.microsoft.com/office/drawing/2016/5/14/chartex" xmlns:mc="http://schemas.openxmlformats.org/markup-compatibility/2006" xmlns:aink="http://schemas.microsoft.com/office/drawing/2016/ink" xmlns:am3d="http://schemas.microsoft.com/office/drawing/2017/model3d" xmlns:o="urn:schemas-microsoft-com:office:office" xmlns:r="http://schemas.openxmlformats.org/officeDocument/2006/relationships" xmlns:m="http://schemas.openxmlformats.org/officeDocument/2006/math" xmlns:v="urn:schemas-microsoft-com:vml" xmlns:wp14="http://schemas.microsoft.com/office/word/2010/wordprocessingDrawing" xmlns:wp="http://schemas.openxmlformats.org/drawingml/2006/wordprocessingDrawing" xmlns:w10="urn:schemas-microsoft-com:office:word" xmlns:w="http://schemas.openxmlformats.org/wordprocessingml/2006/main" xmlns:w14="http://schemas.microsoft.com/office/word/2010/wordml" xmlns:w15="http://schemas.microsoft.com/office/word/2012/wordml" xmlns:w16cex="http://schemas.microsoft.com/office/word/2018/wordml/cex" xmlns:w16cid="http://schemas.microsoft.com/office/word/2016/wordml/cid" xmlns:w16="http://schemas.microsoft.com/office/word/2018/wordml" xmlns:w16se="http://schemas.microsoft.com/office/word/2015/wordml/symex" xmlns:wpg="http://schemas.microsoft.com/office/word/2010/wordprocessingGroup" xmlns:wpi="http://schemas.microsoft.com/office/word/2010/wordprocessingInk" xmlns:wne="http://schemas.microsoft.com/office/word/2006/wordml" xmlns:wps="http://schemas.microsoft.com/office/word/2010/wordprocessingShape" mc:Ignorable="w14 w15 w16se w16cid w16 w16cex wp14">
+<w:numbering xmlns:wpc="http://schemas.microsoft.com/office/word/2010/wordprocessingCanvas" xmlns:cx="http://schemas.microsoft.com/office/drawing/2014/chartex" xmlns:cx1="http://schemas.microsoft.com/office/drawing/2015/9/8/chartex" xmlns:cx2="http://schemas.microsoft.com/office/drawing/2015/10/21/chartex" xmlns:cx3="http://schemas.microsoft.com/office/drawing/2016/5/9/chartex" xmlns:cx4="http://schemas.microsoft.com/office/drawing/2016/5/10/chartex" xmlns:cx5="http://schemas.microsoft.com/office/drawing/2016/5/11/chartex" xmlns:cx6="http://schemas.microsoft.com/office/drawing/2016/5/12/chartex" xmlns:cx7="http://schemas.microsoft.com/office/drawing/2016/5/13/chartex" xmlns:cx8="http://schemas.microsoft.com/office/drawing/2016/5/14/chartex" xmlns:mc="http://schemas.openxmlformats.org/markup-compatibility/2006" xmlns:aink="http://schemas.microsoft.com/office/drawing/2016/ink" xmlns:am3d="http://schemas.microsoft.com/office/drawing/2017/model3d" xmlns:o="urn:schemas-microsoft-com:office:office" xmlns:r="http://schemas.openxmlformats.org/officeDocument/2006/relationships" xmlns:m="http://schemas.openxmlformats.org/officeDocument/2006/math" xmlns:v="urn:schemas-microsoft-com:vml" xmlns:wp14="http://schemas.microsoft.com/office/word/2010/wordprocessingDrawing" xmlns:wp="http://schemas.openxmlformats.org/drawingml/2006/wordprocessingDrawing" xmlns:w10="urn:schemas-microsoft-com:office:word" xmlns:w="http://schemas.openxmlformats.org/wordprocessingml/2006/main" xmlns:w14="http://schemas.microsoft.com/office/word/2010/wordml" xmlns:w15="http://schemas.microsoft.com/office/word/2012/wordml" xmlns:w16cex="http://schemas.microsoft.com/office/word/2018/wordml/cex" xmlns:w16cid="http://schemas.microsoft.com/office/word/2016/wordml/cid" xmlns:w16="http://schemas.microsoft.com/office/word/2018/wordml" xmlns:w16sdtdh="http://schemas.microsoft.com/office/word/2020/wordml/sdtdatahash" xmlns:w16se="http://schemas.microsoft.com/office/word/2015/wordml/symex" xmlns:wpg="http://schemas.microsoft.com/office/word/2010/wordprocessingGroup" xmlns:wpi="http://schemas.microsoft.com/office/word/2010/wordprocessingInk" xmlns:wne="http://schemas.microsoft.com/office/word/2006/wordml" xmlns:wps="http://schemas.microsoft.com/office/word/2010/wordprocessingShape" mc:Ignorable="w14 w15 w16se w16cid w16 w16cex w16sdtdh wp14">
   <w:abstractNum w:abstractNumId="0" w15:restartNumberingAfterBreak="0">
     <w:nsid w:val="670B6634"/>
     <w:multiLevelType w:val="hybridMultilevel"/>
@@ -1018,7 +1645,7 @@
 </file>
 
 <file path=word/styles.xml><?xml version="1.0" encoding="utf-8"?>
-<w:styles xmlns:mc="http://schemas.openxmlformats.org/markup-compatibility/2006" xmlns:r="http://schemas.openxmlformats.org/officeDocument/2006/relationships" xmlns:w="http://schemas.openxmlformats.org/wordprocessingml/2006/main" xmlns:w14="http://schemas.microsoft.com/office/word/2010/wordml" xmlns:w15="http://schemas.microsoft.com/office/word/2012/wordml" xmlns:w16cex="http://schemas.microsoft.com/office/word/2018/wordml/cex" xmlns:w16cid="http://schemas.microsoft.com/office/word/2016/wordml/cid" xmlns:w16="http://schemas.microsoft.com/office/word/2018/wordml" xmlns:w16se="http://schemas.microsoft.com/office/word/2015/wordml/symex" mc:Ignorable="w14 w15 w16se w16cid w16 w16cex">
+<w:styles xmlns:mc="http://schemas.openxmlformats.org/markup-compatibility/2006" xmlns:r="http://schemas.openxmlformats.org/officeDocument/2006/relationships" xmlns:w="http://schemas.openxmlformats.org/wordprocessingml/2006/main" xmlns:w14="http://schemas.microsoft.com/office/word/2010/wordml" xmlns:w15="http://schemas.microsoft.com/office/word/2012/wordml" xmlns:w16cex="http://schemas.microsoft.com/office/word/2018/wordml/cex" xmlns:w16cid="http://schemas.microsoft.com/office/word/2016/wordml/cid" xmlns:w16="http://schemas.microsoft.com/office/word/2018/wordml" xmlns:w16sdtdh="http://schemas.microsoft.com/office/word/2020/wordml/sdtdatahash" xmlns:w16se="http://schemas.microsoft.com/office/word/2015/wordml/symex" mc:Ignorable="w14 w15 w16se w16cid w16 w16cex w16sdtdh">
   <w:docDefaults>
     <w:rPrDefault>
       <w:rPr>

</xml_diff>